<commit_message>
Cambios en el apartado 3.1 por JavierGarciaMartin
</commit_message>
<xml_diff>
--- a/TG2_JavierGarciaMartin3.1.docx
+++ b/TG2_JavierGarciaMartin3.1.docx
@@ -119,12 +119,21 @@
           <w:szCs w:val="28"/>
         </w:rPr>
       </w:pPr>
-      <w:r>
-        <w:rPr>
-          <w:sz w:val="28"/>
-          <w:szCs w:val="28"/>
-        </w:rPr>
-        <w:t>JavaScript.</w:t>
+      <w:proofErr w:type="spellStart"/>
+      <w:r>
+        <w:rPr>
+          <w:sz w:val="28"/>
+          <w:szCs w:val="28"/>
+        </w:rPr>
+        <w:t>Netbeans</w:t>
+      </w:r>
+      <w:proofErr w:type="spellEnd"/>
+      <w:r>
+        <w:rPr>
+          <w:sz w:val="28"/>
+          <w:szCs w:val="28"/>
+        </w:rPr>
+        <w:t>.</w:t>
       </w:r>
     </w:p>
     <w:p>
@@ -228,13 +237,506 @@
     <w:p>
       <w:pPr>
         <w:rPr>
+          <w:sz w:val="28"/>
+          <w:szCs w:val="28"/>
+        </w:rPr>
+      </w:pPr>
+      <w:r>
+        <w:rPr>
+          <w:sz w:val="28"/>
+          <w:szCs w:val="28"/>
+        </w:rPr>
+        <w:t xml:space="preserve">Eclipse es el compilador ideal para utilizar </w:t>
+      </w:r>
+      <w:r>
+        <w:rPr>
+          <w:sz w:val="28"/>
+          <w:szCs w:val="28"/>
+        </w:rPr>
+        <w:t xml:space="preserve">en el desarrollo de extensiones, ya sea en diferentes lenguajes de programación como Java, PHP y otros. </w:t>
+      </w:r>
+      <w:r>
+        <w:rPr>
+          <w:sz w:val="28"/>
+          <w:szCs w:val="28"/>
+        </w:rPr>
+        <w:t>Se podría decir que su principal ventaja es su versatilidad en ámbito de programación.</w:t>
+      </w:r>
+    </w:p>
+    <w:p>
+      <w:pPr>
+        <w:rPr>
           <w:b/>
+          <w:sz w:val="28"/>
+          <w:szCs w:val="28"/>
+        </w:rPr>
+      </w:pPr>
+      <w:r>
+        <w:rPr>
+          <w:b/>
+          <w:sz w:val="28"/>
+          <w:szCs w:val="28"/>
+        </w:rPr>
+        <w:t>Desventajas a la hora de utilizar Eclipse</w:t>
+      </w:r>
+    </w:p>
+    <w:p>
+      <w:pPr>
+        <w:rPr>
+          <w:sz w:val="28"/>
+          <w:szCs w:val="28"/>
+        </w:rPr>
+      </w:pPr>
+      <w:r>
+        <w:rPr>
+          <w:sz w:val="28"/>
+          <w:szCs w:val="28"/>
+        </w:rPr>
+        <w:t xml:space="preserve">Eclipse carece de soporte </w:t>
+      </w:r>
+      <w:proofErr w:type="spellStart"/>
+      <w:r>
+        <w:rPr>
+          <w:sz w:val="28"/>
+          <w:szCs w:val="28"/>
+        </w:rPr>
+        <w:t>webapps</w:t>
+      </w:r>
+      <w:proofErr w:type="spellEnd"/>
+      <w:r>
+        <w:rPr>
+          <w:sz w:val="28"/>
+          <w:szCs w:val="28"/>
+        </w:rPr>
+        <w:t xml:space="preserve"> (.</w:t>
+      </w:r>
+      <w:proofErr w:type="spellStart"/>
+      <w:r>
+        <w:rPr>
+          <w:sz w:val="28"/>
+          <w:szCs w:val="28"/>
+        </w:rPr>
+        <w:t>war</w:t>
+      </w:r>
+      <w:proofErr w:type="spellEnd"/>
+      <w:r>
+        <w:rPr>
+          <w:sz w:val="28"/>
+          <w:szCs w:val="28"/>
+        </w:rPr>
+        <w:t xml:space="preserve">, </w:t>
+      </w:r>
+      <w:proofErr w:type="spellStart"/>
+      <w:r>
+        <w:rPr>
+          <w:sz w:val="28"/>
+          <w:szCs w:val="28"/>
+        </w:rPr>
+        <w:t>jsp</w:t>
+      </w:r>
+      <w:proofErr w:type="spellEnd"/>
+      <w:r>
+        <w:rPr>
+          <w:sz w:val="28"/>
+          <w:szCs w:val="28"/>
+        </w:rPr>
+        <w:t xml:space="preserve"> y </w:t>
+      </w:r>
+      <w:proofErr w:type="spellStart"/>
+      <w:r>
+        <w:rPr>
+          <w:sz w:val="28"/>
+          <w:szCs w:val="28"/>
+        </w:rPr>
+        <w:t>servlets</w:t>
+      </w:r>
+      <w:proofErr w:type="spellEnd"/>
+      <w:r>
+        <w:rPr>
+          <w:sz w:val="28"/>
+          <w:szCs w:val="28"/>
+        </w:rPr>
+        <w:t>)</w:t>
+      </w:r>
+      <w:r>
+        <w:rPr>
+          <w:sz w:val="28"/>
+          <w:szCs w:val="28"/>
+        </w:rPr>
+        <w:t xml:space="preserve">, los </w:t>
+      </w:r>
+      <w:proofErr w:type="spellStart"/>
+      <w:r>
+        <w:rPr>
+          <w:sz w:val="28"/>
+          <w:szCs w:val="28"/>
+        </w:rPr>
+        <w:t>plugins</w:t>
+      </w:r>
+      <w:proofErr w:type="spellEnd"/>
+      <w:r>
+        <w:rPr>
+          <w:sz w:val="28"/>
+          <w:szCs w:val="28"/>
+        </w:rPr>
+        <w:t xml:space="preserve"> por lo general no son tan potentes ni tan sencillos.</w:t>
+      </w:r>
+    </w:p>
+    <w:p>
+      <w:pPr>
+        <w:rPr>
+          <w:sz w:val="28"/>
+          <w:szCs w:val="28"/>
+        </w:rPr>
+      </w:pPr>
+      <w:r>
+        <w:rPr>
+          <w:b/>
+          <w:sz w:val="28"/>
+          <w:szCs w:val="28"/>
+        </w:rPr>
+        <w:t xml:space="preserve">Ventajas y desventajas de </w:t>
+      </w:r>
+      <w:proofErr w:type="spellStart"/>
+      <w:r>
+        <w:rPr>
+          <w:b/>
+          <w:sz w:val="28"/>
+          <w:szCs w:val="28"/>
+        </w:rPr>
+        <w:t>Netbeans</w:t>
+      </w:r>
+      <w:proofErr w:type="spellEnd"/>
+      <w:r>
+        <w:rPr>
+          <w:b/>
+          <w:sz w:val="28"/>
+          <w:szCs w:val="28"/>
+        </w:rPr>
+        <w:t>.</w:t>
+      </w:r>
+    </w:p>
+    <w:p>
+      <w:pPr>
+        <w:rPr>
+          <w:sz w:val="28"/>
+          <w:szCs w:val="28"/>
+        </w:rPr>
+      </w:pPr>
+      <w:r>
+        <w:rPr>
+          <w:sz w:val="28"/>
+          <w:szCs w:val="28"/>
+        </w:rPr>
+        <w:t xml:space="preserve">- </w:t>
+      </w:r>
+      <w:proofErr w:type="spellStart"/>
+      <w:r>
+        <w:rPr>
+          <w:sz w:val="28"/>
+          <w:szCs w:val="28"/>
+        </w:rPr>
+        <w:t>Netbeans</w:t>
+      </w:r>
+      <w:proofErr w:type="spellEnd"/>
+      <w:r>
+        <w:rPr>
+          <w:sz w:val="28"/>
+          <w:szCs w:val="28"/>
+        </w:rPr>
+        <w:t xml:space="preserve"> </w:t>
+      </w:r>
+      <w:r>
+        <w:rPr>
+          <w:sz w:val="28"/>
+          <w:szCs w:val="28"/>
+        </w:rPr>
+        <w:t xml:space="preserve">tiene muy buen soporte de </w:t>
+      </w:r>
+      <w:proofErr w:type="spellStart"/>
+      <w:r>
+        <w:rPr>
+          <w:sz w:val="28"/>
+          <w:szCs w:val="28"/>
+        </w:rPr>
+        <w:t>webapps</w:t>
+      </w:r>
+      <w:proofErr w:type="spellEnd"/>
+      <w:r>
+        <w:rPr>
+          <w:sz w:val="28"/>
+          <w:szCs w:val="28"/>
+        </w:rPr>
+        <w:t>, el módulo preinstalado que posee es bastante potente y sencillo.</w:t>
+      </w:r>
+    </w:p>
+    <w:p>
+      <w:pPr>
+        <w:rPr>
+          <w:sz w:val="28"/>
+          <w:szCs w:val="28"/>
+        </w:rPr>
+      </w:pPr>
+      <w:r>
+        <w:rPr>
+          <w:sz w:val="28"/>
+          <w:szCs w:val="28"/>
+        </w:rPr>
+        <w:lastRenderedPageBreak/>
+        <w:t xml:space="preserve">- Se puede programar en java sin instalarle ningún tipo de </w:t>
+      </w:r>
+      <w:proofErr w:type="spellStart"/>
+      <w:r>
+        <w:rPr>
+          <w:sz w:val="28"/>
+          <w:szCs w:val="28"/>
+        </w:rPr>
+        <w:t>plugin</w:t>
+      </w:r>
+      <w:proofErr w:type="spellEnd"/>
+      <w:r>
+        <w:rPr>
+          <w:sz w:val="28"/>
+          <w:szCs w:val="28"/>
+        </w:rPr>
+        <w:t xml:space="preserve"> ya que no posee ningún </w:t>
+      </w:r>
+      <w:proofErr w:type="spellStart"/>
+      <w:r>
+        <w:rPr>
+          <w:sz w:val="28"/>
+          <w:szCs w:val="28"/>
+        </w:rPr>
+        <w:t>tomcat</w:t>
+      </w:r>
+      <w:proofErr w:type="spellEnd"/>
+      <w:r>
+        <w:rPr>
+          <w:sz w:val="28"/>
+          <w:szCs w:val="28"/>
+        </w:rPr>
+        <w:t xml:space="preserve"> (contenedor de </w:t>
+      </w:r>
+      <w:proofErr w:type="spellStart"/>
+      <w:r>
+        <w:rPr>
+          <w:sz w:val="28"/>
+          <w:szCs w:val="28"/>
+        </w:rPr>
+        <w:t>servlets</w:t>
+      </w:r>
+      <w:proofErr w:type="spellEnd"/>
+      <w:r>
+        <w:rPr>
+          <w:sz w:val="28"/>
+          <w:szCs w:val="28"/>
+        </w:rPr>
+        <w:t xml:space="preserve"> que se utiliza en la referencia oficial de la implementación para java </w:t>
+      </w:r>
+      <w:proofErr w:type="spellStart"/>
+      <w:r>
+        <w:rPr>
+          <w:sz w:val="28"/>
+          <w:szCs w:val="28"/>
+        </w:rPr>
+        <w:t>Servlet</w:t>
+      </w:r>
+      <w:proofErr w:type="spellEnd"/>
+      <w:r>
+        <w:rPr>
+          <w:sz w:val="28"/>
+          <w:szCs w:val="28"/>
+        </w:rPr>
+        <w:t>) de serie.</w:t>
+      </w:r>
+    </w:p>
+    <w:p>
+      <w:pPr>
+        <w:rPr>
+          <w:sz w:val="28"/>
+          <w:szCs w:val="28"/>
+        </w:rPr>
+      </w:pPr>
+      <w:r>
+        <w:rPr>
+          <w:sz w:val="28"/>
+          <w:szCs w:val="28"/>
+        </w:rPr>
+        <w:t>- El depurado de las aplicaciones es más sencillo.</w:t>
+      </w:r>
+    </w:p>
+    <w:p>
+      <w:pPr>
+        <w:rPr>
+          <w:sz w:val="28"/>
+          <w:szCs w:val="28"/>
+        </w:rPr>
+      </w:pPr>
+      <w:r>
+        <w:rPr>
+          <w:sz w:val="28"/>
+          <w:szCs w:val="28"/>
+        </w:rPr>
+        <w:t>- Como problema se puede decir que consume muchos recursos.</w:t>
+      </w:r>
+    </w:p>
+    <w:p>
+      <w:pPr>
+        <w:rPr>
+          <w:sz w:val="28"/>
+          <w:szCs w:val="28"/>
+        </w:rPr>
+      </w:pPr>
+      <w:r>
+        <w:rPr>
+          <w:sz w:val="28"/>
+          <w:szCs w:val="28"/>
+        </w:rPr>
+        <w:t xml:space="preserve">- En comparación con otros compiladores es que el proceso de compilación es más tedioso, ya que hay que ubicar perfectamente el proyecto, paquete y al final la clase y la clase donde se encuentra ubicado el método </w:t>
+      </w:r>
+      <w:proofErr w:type="spellStart"/>
+      <w:r>
+        <w:rPr>
+          <w:i/>
+          <w:sz w:val="28"/>
+          <w:szCs w:val="28"/>
+        </w:rPr>
+        <w:t>main</w:t>
+      </w:r>
+      <w:proofErr w:type="spellEnd"/>
+      <w:r>
+        <w:rPr>
+          <w:sz w:val="28"/>
+          <w:szCs w:val="28"/>
+        </w:rPr>
+        <w:t>.</w:t>
+      </w:r>
+    </w:p>
+    <w:p>
+      <w:pPr>
+        <w:rPr>
           <w:sz w:val="28"/>
           <w:szCs w:val="28"/>
         </w:rPr>
       </w:pPr>
       <w:bookmarkStart w:id="0" w:name="_GoBack"/>
       <w:bookmarkEnd w:id="0"/>
+    </w:p>
+    <w:p>
+      <w:pPr>
+        <w:rPr>
+          <w:sz w:val="28"/>
+          <w:szCs w:val="28"/>
+        </w:rPr>
+      </w:pPr>
+    </w:p>
+    <w:p>
+      <w:pPr>
+        <w:rPr>
+          <w:sz w:val="28"/>
+          <w:szCs w:val="28"/>
+        </w:rPr>
+      </w:pPr>
+      <w:r>
+        <w:rPr>
+          <w:sz w:val="28"/>
+          <w:szCs w:val="28"/>
+        </w:rPr>
+        <w:t>Fuentes:</w:t>
+      </w:r>
+    </w:p>
+    <w:p>
+      <w:pPr>
+        <w:pStyle w:val="Prrafodelista"/>
+        <w:numPr>
+          <w:ilvl w:val="0"/>
+          <w:numId w:val="2"/>
+        </w:numPr>
+        <w:rPr>
+          <w:sz w:val="28"/>
+          <w:szCs w:val="28"/>
+        </w:rPr>
+      </w:pPr>
+      <w:hyperlink r:id="rId6" w:history="1">
+        <w:r>
+          <w:rPr>
+            <w:rStyle w:val="Hipervnculo"/>
+            <w:sz w:val="28"/>
+            <w:szCs w:val="28"/>
+          </w:rPr>
+          <w:t>https://emiliosedanogijon.wordpress.com/2014/10/13/trabajo-entornos-de-desarrollo-libres-y-comerciales/</w:t>
+        </w:r>
+      </w:hyperlink>
+    </w:p>
+    <w:p>
+      <w:pPr>
+        <w:pStyle w:val="Prrafodelista"/>
+        <w:numPr>
+          <w:ilvl w:val="0"/>
+          <w:numId w:val="2"/>
+        </w:numPr>
+        <w:rPr>
+          <w:sz w:val="28"/>
+          <w:szCs w:val="28"/>
+        </w:rPr>
+      </w:pPr>
+      <w:hyperlink r:id="rId7" w:history="1">
+        <w:r>
+          <w:rPr>
+            <w:rStyle w:val="Hipervnculo"/>
+            <w:sz w:val="28"/>
+            <w:szCs w:val="28"/>
+          </w:rPr>
+          <w:t>http://www.ajpdsoft.com/modules.php?name=Encyclopedia&amp;op=content&amp;tid=769</w:t>
+        </w:r>
+      </w:hyperlink>
+    </w:p>
+    <w:p>
+      <w:pPr>
+        <w:pStyle w:val="Prrafodelista"/>
+        <w:numPr>
+          <w:ilvl w:val="0"/>
+          <w:numId w:val="2"/>
+        </w:numPr>
+        <w:rPr>
+          <w:sz w:val="28"/>
+          <w:szCs w:val="28"/>
+        </w:rPr>
+      </w:pPr>
+    </w:p>
+    <w:p>
+      <w:pPr>
+        <w:rPr>
+          <w:sz w:val="28"/>
+          <w:szCs w:val="28"/>
+        </w:rPr>
+      </w:pPr>
+    </w:p>
+    <w:p>
+      <w:pPr>
+        <w:rPr>
+          <w:sz w:val="28"/>
+          <w:szCs w:val="28"/>
+        </w:rPr>
+      </w:pPr>
+    </w:p>
+    <w:p>
+      <w:pPr>
+        <w:rPr>
+          <w:b/>
+          <w:sz w:val="28"/>
+          <w:szCs w:val="28"/>
+        </w:rPr>
+      </w:pPr>
+    </w:p>
+    <w:p>
+      <w:pPr>
+        <w:rPr>
+          <w:b/>
+          <w:sz w:val="28"/>
+          <w:szCs w:val="28"/>
+        </w:rPr>
+      </w:pPr>
     </w:p>
     <w:sectPr>
       <w:pgSz w:w="11906" w:h="16838"/>
@@ -361,8 +863,124 @@
       </w:rPr>
     </w:lvl>
   </w:abstractNum>
+  <w:abstractNum w:abstractNumId="1">
+    <w:nsid w:val="4FCC0931"/>
+    <w:multiLevelType w:val="hybridMultilevel"/>
+    <w:tmpl w:val="7598C4EA"/>
+    <w:lvl w:ilvl="0" w:tplc="0C0A000D">
+      <w:start w:val="1"/>
+      <w:numFmt w:val="bullet"/>
+      <w:lvlText w:val=""/>
+      <w:lvlJc w:val="left"/>
+      <w:pPr>
+        <w:ind w:left="720" w:hanging="360"/>
+      </w:pPr>
+      <w:rPr>
+        <w:rFonts w:ascii="Wingdings" w:hAnsi="Wingdings" w:hint="default"/>
+      </w:rPr>
+    </w:lvl>
+    <w:lvl w:ilvl="1" w:tplc="0C0A0003" w:tentative="1">
+      <w:start w:val="1"/>
+      <w:numFmt w:val="bullet"/>
+      <w:lvlText w:val="o"/>
+      <w:lvlJc w:val="left"/>
+      <w:pPr>
+        <w:ind w:left="1440" w:hanging="360"/>
+      </w:pPr>
+      <w:rPr>
+        <w:rFonts w:ascii="Courier New" w:hAnsi="Courier New" w:cs="Courier New" w:hint="default"/>
+      </w:rPr>
+    </w:lvl>
+    <w:lvl w:ilvl="2" w:tplc="0C0A0005" w:tentative="1">
+      <w:start w:val="1"/>
+      <w:numFmt w:val="bullet"/>
+      <w:lvlText w:val=""/>
+      <w:lvlJc w:val="left"/>
+      <w:pPr>
+        <w:ind w:left="2160" w:hanging="360"/>
+      </w:pPr>
+      <w:rPr>
+        <w:rFonts w:ascii="Wingdings" w:hAnsi="Wingdings" w:hint="default"/>
+      </w:rPr>
+    </w:lvl>
+    <w:lvl w:ilvl="3" w:tplc="0C0A0001" w:tentative="1">
+      <w:start w:val="1"/>
+      <w:numFmt w:val="bullet"/>
+      <w:lvlText w:val=""/>
+      <w:lvlJc w:val="left"/>
+      <w:pPr>
+        <w:ind w:left="2880" w:hanging="360"/>
+      </w:pPr>
+      <w:rPr>
+        <w:rFonts w:ascii="Symbol" w:hAnsi="Symbol" w:hint="default"/>
+      </w:rPr>
+    </w:lvl>
+    <w:lvl w:ilvl="4" w:tplc="0C0A0003" w:tentative="1">
+      <w:start w:val="1"/>
+      <w:numFmt w:val="bullet"/>
+      <w:lvlText w:val="o"/>
+      <w:lvlJc w:val="left"/>
+      <w:pPr>
+        <w:ind w:left="3600" w:hanging="360"/>
+      </w:pPr>
+      <w:rPr>
+        <w:rFonts w:ascii="Courier New" w:hAnsi="Courier New" w:cs="Courier New" w:hint="default"/>
+      </w:rPr>
+    </w:lvl>
+    <w:lvl w:ilvl="5" w:tplc="0C0A0005" w:tentative="1">
+      <w:start w:val="1"/>
+      <w:numFmt w:val="bullet"/>
+      <w:lvlText w:val=""/>
+      <w:lvlJc w:val="left"/>
+      <w:pPr>
+        <w:ind w:left="4320" w:hanging="360"/>
+      </w:pPr>
+      <w:rPr>
+        <w:rFonts w:ascii="Wingdings" w:hAnsi="Wingdings" w:hint="default"/>
+      </w:rPr>
+    </w:lvl>
+    <w:lvl w:ilvl="6" w:tplc="0C0A0001" w:tentative="1">
+      <w:start w:val="1"/>
+      <w:numFmt w:val="bullet"/>
+      <w:lvlText w:val=""/>
+      <w:lvlJc w:val="left"/>
+      <w:pPr>
+        <w:ind w:left="5040" w:hanging="360"/>
+      </w:pPr>
+      <w:rPr>
+        <w:rFonts w:ascii="Symbol" w:hAnsi="Symbol" w:hint="default"/>
+      </w:rPr>
+    </w:lvl>
+    <w:lvl w:ilvl="7" w:tplc="0C0A0003" w:tentative="1">
+      <w:start w:val="1"/>
+      <w:numFmt w:val="bullet"/>
+      <w:lvlText w:val="o"/>
+      <w:lvlJc w:val="left"/>
+      <w:pPr>
+        <w:ind w:left="5760" w:hanging="360"/>
+      </w:pPr>
+      <w:rPr>
+        <w:rFonts w:ascii="Courier New" w:hAnsi="Courier New" w:cs="Courier New" w:hint="default"/>
+      </w:rPr>
+    </w:lvl>
+    <w:lvl w:ilvl="8" w:tplc="0C0A0005" w:tentative="1">
+      <w:start w:val="1"/>
+      <w:numFmt w:val="bullet"/>
+      <w:lvlText w:val=""/>
+      <w:lvlJc w:val="left"/>
+      <w:pPr>
+        <w:ind w:left="6480" w:hanging="360"/>
+      </w:pPr>
+      <w:rPr>
+        <w:rFonts w:ascii="Wingdings" w:hAnsi="Wingdings" w:hint="default"/>
+      </w:rPr>
+    </w:lvl>
+  </w:abstractNum>
   <w:num w:numId="1">
     <w:abstractNumId w:val="0"/>
+  </w:num>
+  <w:num w:numId="2">
+    <w:abstractNumId w:val="1"/>
   </w:num>
 </w:numbering>
 </file>
@@ -565,6 +1183,17 @@
       <w:contextualSpacing/>
     </w:pPr>
   </w:style>
+  <w:style w:type="character" w:styleId="Hipervnculo">
+    <w:name w:val="Hyperlink"/>
+    <w:basedOn w:val="Fuentedeprrafopredeter"/>
+    <w:uiPriority w:val="99"/>
+    <w:unhideWhenUsed/>
+    <w:rsid w:val="008F2D5F"/>
+    <w:rPr>
+      <w:color w:val="0000FF" w:themeColor="hyperlink"/>
+      <w:u w:val="single"/>
+    </w:rPr>
+  </w:style>
 </w:styles>
 </file>
 
@@ -765,6 +1394,17 @@
       <w:ind w:left="720"/>
       <w:contextualSpacing/>
     </w:pPr>
+  </w:style>
+  <w:style w:type="character" w:styleId="Hipervnculo">
+    <w:name w:val="Hyperlink"/>
+    <w:basedOn w:val="Fuentedeprrafopredeter"/>
+    <w:uiPriority w:val="99"/>
+    <w:unhideWhenUsed/>
+    <w:rsid w:val="008F2D5F"/>
+    <w:rPr>
+      <w:color w:val="0000FF" w:themeColor="hyperlink"/>
+      <w:u w:val="single"/>
+    </w:rPr>
   </w:style>
 </w:styles>
 </file>

</xml_diff>